<commit_message>
[MODIFIED] Documentació acabada, guardar resultat final arreglat
</commit_message>
<xml_diff>
--- a/doc/ManualUsuari.docx
+++ b/doc/ManualUsuari.docx
@@ -6,8 +6,6 @@
       <w:pPr>
         <w:pStyle w:val="Ttulo1"/>
       </w:pPr>
-      <w:bookmarkStart w:id="0" w:name="_GoBack"/>
-      <w:bookmarkEnd w:id="0"/>
       <w:r>
         <w:t>Manual d’Usuari</w:t>
       </w:r>
@@ -690,6 +688,7 @@
         <w:t>A partir d’aquí podem seguir amb la partida normal.</w:t>
       </w:r>
     </w:p>
+    <w:p/>
     <w:p>
       <w:r>
         <w:br w:type="page"/>
@@ -708,6 +707,706 @@
       <w:r>
         <w:t>En aquest apartat explicarem les mateixes funcionalitats del joc del mode text en el mode gràfic.</w:t>
       </w:r>
+    </w:p>
+    <w:p>
+      <w:r>
+        <w:t>Igual que en el mode text triem al principi de la partida si volem començar una partida o carregar una de nova:</w:t>
+      </w:r>
+    </w:p>
+    <w:p>
+      <w:r>
+        <w:rPr>
+          <w:noProof/>
+        </w:rPr>
+        <w:drawing>
+          <wp:inline distT="0" distB="0" distL="0" distR="0" wp14:anchorId="4EF44059" wp14:editId="65CBD007">
+            <wp:extent cx="4800600" cy="3505200"/>
+            <wp:effectExtent l="0" t="0" r="0" b="0"/>
+            <wp:docPr id="6" name="Imagen 6"/>
+            <wp:cNvGraphicFramePr>
+              <a:graphicFrameLocks xmlns:a="http://schemas.openxmlformats.org/drawingml/2006/main" noChangeAspect="1"/>
+            </wp:cNvGraphicFramePr>
+            <a:graphic xmlns:a="http://schemas.openxmlformats.org/drawingml/2006/main">
+              <a:graphicData uri="http://schemas.openxmlformats.org/drawingml/2006/picture">
+                <pic:pic xmlns:pic="http://schemas.openxmlformats.org/drawingml/2006/picture">
+                  <pic:nvPicPr>
+                    <pic:cNvPr id="1" name=""/>
+                    <pic:cNvPicPr/>
+                  </pic:nvPicPr>
+                  <pic:blipFill>
+                    <a:blip r:embed="rId17"/>
+                    <a:stretch>
+                      <a:fillRect/>
+                    </a:stretch>
+                  </pic:blipFill>
+                  <pic:spPr>
+                    <a:xfrm>
+                      <a:off x="0" y="0"/>
+                      <a:ext cx="4800600" cy="3505200"/>
+                    </a:xfrm>
+                    <a:prstGeom prst="rect">
+                      <a:avLst/>
+                    </a:prstGeom>
+                  </pic:spPr>
+                </pic:pic>
+              </a:graphicData>
+            </a:graphic>
+          </wp:inline>
+        </w:drawing>
+      </w:r>
+    </w:p>
+    <w:p>
+      <w:r>
+        <w:rPr>
+          <w:noProof/>
+        </w:rPr>
+        <w:drawing>
+          <wp:inline distT="0" distB="0" distL="0" distR="0" wp14:anchorId="16A1E6ED" wp14:editId="05629D5F">
+            <wp:extent cx="5400040" cy="3227070"/>
+            <wp:effectExtent l="0" t="0" r="0" b="0"/>
+            <wp:docPr id="10" name="Imagen 10"/>
+            <wp:cNvGraphicFramePr>
+              <a:graphicFrameLocks xmlns:a="http://schemas.openxmlformats.org/drawingml/2006/main" noChangeAspect="1"/>
+            </wp:cNvGraphicFramePr>
+            <a:graphic xmlns:a="http://schemas.openxmlformats.org/drawingml/2006/main">
+              <a:graphicData uri="http://schemas.openxmlformats.org/drawingml/2006/picture">
+                <pic:pic xmlns:pic="http://schemas.openxmlformats.org/drawingml/2006/picture">
+                  <pic:nvPicPr>
+                    <pic:cNvPr id="1" name=""/>
+                    <pic:cNvPicPr/>
+                  </pic:nvPicPr>
+                  <pic:blipFill>
+                    <a:blip r:embed="rId18"/>
+                    <a:stretch>
+                      <a:fillRect/>
+                    </a:stretch>
+                  </pic:blipFill>
+                  <pic:spPr>
+                    <a:xfrm>
+                      <a:off x="0" y="0"/>
+                      <a:ext cx="5400040" cy="3227070"/>
+                    </a:xfrm>
+                    <a:prstGeom prst="rect">
+                      <a:avLst/>
+                    </a:prstGeom>
+                  </pic:spPr>
+                </pic:pic>
+              </a:graphicData>
+            </a:graphic>
+          </wp:inline>
+        </w:drawing>
+      </w:r>
+    </w:p>
+    <w:p>
+      <w:r>
+        <w:rPr>
+          <w:noProof/>
+        </w:rPr>
+        <w:lastRenderedPageBreak/>
+        <w:drawing>
+          <wp:inline distT="0" distB="0" distL="0" distR="0" wp14:anchorId="6981FA1B" wp14:editId="2EBF2666">
+            <wp:extent cx="5400040" cy="4260850"/>
+            <wp:effectExtent l="0" t="0" r="0" b="6350"/>
+            <wp:docPr id="14" name="Imagen 14"/>
+            <wp:cNvGraphicFramePr>
+              <a:graphicFrameLocks xmlns:a="http://schemas.openxmlformats.org/drawingml/2006/main" noChangeAspect="1"/>
+            </wp:cNvGraphicFramePr>
+            <a:graphic xmlns:a="http://schemas.openxmlformats.org/drawingml/2006/main">
+              <a:graphicData uri="http://schemas.openxmlformats.org/drawingml/2006/picture">
+                <pic:pic xmlns:pic="http://schemas.openxmlformats.org/drawingml/2006/picture">
+                  <pic:nvPicPr>
+                    <pic:cNvPr id="1" name=""/>
+                    <pic:cNvPicPr/>
+                  </pic:nvPicPr>
+                  <pic:blipFill>
+                    <a:blip r:embed="rId19"/>
+                    <a:stretch>
+                      <a:fillRect/>
+                    </a:stretch>
+                  </pic:blipFill>
+                  <pic:spPr>
+                    <a:xfrm>
+                      <a:off x="0" y="0"/>
+                      <a:ext cx="5400040" cy="4260850"/>
+                    </a:xfrm>
+                    <a:prstGeom prst="rect">
+                      <a:avLst/>
+                    </a:prstGeom>
+                  </pic:spPr>
+                </pic:pic>
+              </a:graphicData>
+            </a:graphic>
+          </wp:inline>
+        </w:drawing>
+      </w:r>
+    </w:p>
+    <w:p>
+      <w:r>
+        <w:t>Ara que comencem la partida, podem realitzar totes les mateixes accions explicades prèviament en l’apartat del mode text.</w:t>
+      </w:r>
+    </w:p>
+    <w:p>
+      <w:r>
+        <w:t>Matar peces:</w:t>
+      </w:r>
+    </w:p>
+    <w:p>
+      <w:r>
+        <w:rPr>
+          <w:noProof/>
+        </w:rPr>
+        <w:drawing>
+          <wp:inline distT="0" distB="0" distL="0" distR="0" wp14:anchorId="69B47528" wp14:editId="748DEBA3">
+            <wp:extent cx="5400040" cy="2152650"/>
+            <wp:effectExtent l="0" t="0" r="0" b="0"/>
+            <wp:docPr id="15" name="Imagen 15"/>
+            <wp:cNvGraphicFramePr>
+              <a:graphicFrameLocks xmlns:a="http://schemas.openxmlformats.org/drawingml/2006/main" noChangeAspect="1"/>
+            </wp:cNvGraphicFramePr>
+            <a:graphic xmlns:a="http://schemas.openxmlformats.org/drawingml/2006/main">
+              <a:graphicData uri="http://schemas.openxmlformats.org/drawingml/2006/picture">
+                <pic:pic xmlns:pic="http://schemas.openxmlformats.org/drawingml/2006/picture">
+                  <pic:nvPicPr>
+                    <pic:cNvPr id="1" name=""/>
+                    <pic:cNvPicPr/>
+                  </pic:nvPicPr>
+                  <pic:blipFill>
+                    <a:blip r:embed="rId20"/>
+                    <a:stretch>
+                      <a:fillRect/>
+                    </a:stretch>
+                  </pic:blipFill>
+                  <pic:spPr>
+                    <a:xfrm>
+                      <a:off x="0" y="0"/>
+                      <a:ext cx="5400040" cy="2152650"/>
+                    </a:xfrm>
+                    <a:prstGeom prst="rect">
+                      <a:avLst/>
+                    </a:prstGeom>
+                  </pic:spPr>
+                </pic:pic>
+              </a:graphicData>
+            </a:graphic>
+          </wp:inline>
+        </w:drawing>
+      </w:r>
+    </w:p>
+    <w:p>
+      <w:r>
+        <w:t>Desfer:</w:t>
+      </w:r>
+    </w:p>
+    <w:p>
+      <w:r>
+        <w:rPr>
+          <w:noProof/>
+        </w:rPr>
+        <w:lastRenderedPageBreak/>
+        <w:drawing>
+          <wp:inline distT="0" distB="0" distL="0" distR="0" wp14:anchorId="5AB38F84" wp14:editId="05D86D06">
+            <wp:extent cx="5400040" cy="2640965"/>
+            <wp:effectExtent l="0" t="0" r="0" b="6985"/>
+            <wp:docPr id="17" name="Imagen 17"/>
+            <wp:cNvGraphicFramePr>
+              <a:graphicFrameLocks xmlns:a="http://schemas.openxmlformats.org/drawingml/2006/main" noChangeAspect="1"/>
+            </wp:cNvGraphicFramePr>
+            <a:graphic xmlns:a="http://schemas.openxmlformats.org/drawingml/2006/main">
+              <a:graphicData uri="http://schemas.openxmlformats.org/drawingml/2006/picture">
+                <pic:pic xmlns:pic="http://schemas.openxmlformats.org/drawingml/2006/picture">
+                  <pic:nvPicPr>
+                    <pic:cNvPr id="1" name=""/>
+                    <pic:cNvPicPr/>
+                  </pic:nvPicPr>
+                  <pic:blipFill>
+                    <a:blip r:embed="rId21"/>
+                    <a:stretch>
+                      <a:fillRect/>
+                    </a:stretch>
+                  </pic:blipFill>
+                  <pic:spPr>
+                    <a:xfrm>
+                      <a:off x="0" y="0"/>
+                      <a:ext cx="5400040" cy="2640965"/>
+                    </a:xfrm>
+                    <a:prstGeom prst="rect">
+                      <a:avLst/>
+                    </a:prstGeom>
+                  </pic:spPr>
+                </pic:pic>
+              </a:graphicData>
+            </a:graphic>
+          </wp:inline>
+        </w:drawing>
+      </w:r>
+    </w:p>
+    <w:p>
+      <w:r>
+        <w:t>Refer:</w:t>
+      </w:r>
+    </w:p>
+    <w:p>
+      <w:r>
+        <w:rPr>
+          <w:noProof/>
+        </w:rPr>
+        <w:drawing>
+          <wp:inline distT="0" distB="0" distL="0" distR="0" wp14:anchorId="31BA7B5F" wp14:editId="0CDA611D">
+            <wp:extent cx="5400040" cy="2371090"/>
+            <wp:effectExtent l="0" t="0" r="0" b="0"/>
+            <wp:docPr id="19" name="Imagen 19"/>
+            <wp:cNvGraphicFramePr>
+              <a:graphicFrameLocks xmlns:a="http://schemas.openxmlformats.org/drawingml/2006/main" noChangeAspect="1"/>
+            </wp:cNvGraphicFramePr>
+            <a:graphic xmlns:a="http://schemas.openxmlformats.org/drawingml/2006/main">
+              <a:graphicData uri="http://schemas.openxmlformats.org/drawingml/2006/picture">
+                <pic:pic xmlns:pic="http://schemas.openxmlformats.org/drawingml/2006/picture">
+                  <pic:nvPicPr>
+                    <pic:cNvPr id="1" name=""/>
+                    <pic:cNvPicPr/>
+                  </pic:nvPicPr>
+                  <pic:blipFill>
+                    <a:blip r:embed="rId22"/>
+                    <a:stretch>
+                      <a:fillRect/>
+                    </a:stretch>
+                  </pic:blipFill>
+                  <pic:spPr>
+                    <a:xfrm>
+                      <a:off x="0" y="0"/>
+                      <a:ext cx="5400040" cy="2371090"/>
+                    </a:xfrm>
+                    <a:prstGeom prst="rect">
+                      <a:avLst/>
+                    </a:prstGeom>
+                  </pic:spPr>
+                </pic:pic>
+              </a:graphicData>
+            </a:graphic>
+          </wp:inline>
+        </w:drawing>
+      </w:r>
+    </w:p>
+    <w:p>
+      <w:r>
+        <w:t>Aquestes comandes les introduïm amb el menú que tenim avall a la dreta:</w:t>
+      </w:r>
+    </w:p>
+    <w:p>
+      <w:r>
+        <w:rPr>
+          <w:noProof/>
+        </w:rPr>
+        <w:lastRenderedPageBreak/>
+        <w:drawing>
+          <wp:inline distT="0" distB="0" distL="0" distR="0" wp14:anchorId="04EABCAE" wp14:editId="1117E38C">
+            <wp:extent cx="2333625" cy="5762625"/>
+            <wp:effectExtent l="0" t="0" r="9525" b="9525"/>
+            <wp:docPr id="20" name="Imagen 20"/>
+            <wp:cNvGraphicFramePr>
+              <a:graphicFrameLocks xmlns:a="http://schemas.openxmlformats.org/drawingml/2006/main" noChangeAspect="1"/>
+            </wp:cNvGraphicFramePr>
+            <a:graphic xmlns:a="http://schemas.openxmlformats.org/drawingml/2006/main">
+              <a:graphicData uri="http://schemas.openxmlformats.org/drawingml/2006/picture">
+                <pic:pic xmlns:pic="http://schemas.openxmlformats.org/drawingml/2006/picture">
+                  <pic:nvPicPr>
+                    <pic:cNvPr id="1" name=""/>
+                    <pic:cNvPicPr/>
+                  </pic:nvPicPr>
+                  <pic:blipFill>
+                    <a:blip r:embed="rId23"/>
+                    <a:stretch>
+                      <a:fillRect/>
+                    </a:stretch>
+                  </pic:blipFill>
+                  <pic:spPr>
+                    <a:xfrm>
+                      <a:off x="0" y="0"/>
+                      <a:ext cx="2333625" cy="5762625"/>
+                    </a:xfrm>
+                    <a:prstGeom prst="rect">
+                      <a:avLst/>
+                    </a:prstGeom>
+                  </pic:spPr>
+                </pic:pic>
+              </a:graphicData>
+            </a:graphic>
+          </wp:inline>
+        </w:drawing>
+      </w:r>
+    </w:p>
+    <w:p>
+      <w:r>
+        <w:t>També a dalt a l’esquerra tenim un requadre que ens dona informació sobre l’ultima acció que ha realitzat l’usuari:</w:t>
+      </w:r>
+    </w:p>
+    <w:p>
+      <w:r>
+        <w:rPr>
+          <w:noProof/>
+        </w:rPr>
+        <w:drawing>
+          <wp:inline distT="0" distB="0" distL="0" distR="0" wp14:anchorId="22FB230A" wp14:editId="5F278B2C">
+            <wp:extent cx="2157147" cy="2505075"/>
+            <wp:effectExtent l="0" t="0" r="0" b="0"/>
+            <wp:docPr id="21" name="Imagen 21"/>
+            <wp:cNvGraphicFramePr>
+              <a:graphicFrameLocks xmlns:a="http://schemas.openxmlformats.org/drawingml/2006/main" noChangeAspect="1"/>
+            </wp:cNvGraphicFramePr>
+            <a:graphic xmlns:a="http://schemas.openxmlformats.org/drawingml/2006/main">
+              <a:graphicData uri="http://schemas.openxmlformats.org/drawingml/2006/picture">
+                <pic:pic xmlns:pic="http://schemas.openxmlformats.org/drawingml/2006/picture">
+                  <pic:nvPicPr>
+                    <pic:cNvPr id="1" name=""/>
+                    <pic:cNvPicPr/>
+                  </pic:nvPicPr>
+                  <pic:blipFill>
+                    <a:blip r:embed="rId24"/>
+                    <a:stretch>
+                      <a:fillRect/>
+                    </a:stretch>
+                  </pic:blipFill>
+                  <pic:spPr>
+                    <a:xfrm>
+                      <a:off x="0" y="0"/>
+                      <a:ext cx="2177874" cy="2529146"/>
+                    </a:xfrm>
+                    <a:prstGeom prst="rect">
+                      <a:avLst/>
+                    </a:prstGeom>
+                  </pic:spPr>
+                </pic:pic>
+              </a:graphicData>
+            </a:graphic>
+          </wp:inline>
+        </w:drawing>
+      </w:r>
+    </w:p>
+    <w:p>
+      <w:r>
+        <w:lastRenderedPageBreak/>
+        <w:t>Igual que en mode text, podem promocionar una Peça si arriba al final del taulell i te la propietat de promocionar-se:</w:t>
+      </w:r>
+    </w:p>
+    <w:p>
+      <w:r>
+        <w:rPr>
+          <w:noProof/>
+        </w:rPr>
+        <w:drawing>
+          <wp:inline distT="0" distB="0" distL="0" distR="0" wp14:anchorId="15E6AD2A" wp14:editId="68126D79">
+            <wp:extent cx="5400040" cy="2820670"/>
+            <wp:effectExtent l="0" t="0" r="0" b="0"/>
+            <wp:docPr id="22" name="Imagen 22"/>
+            <wp:cNvGraphicFramePr>
+              <a:graphicFrameLocks xmlns:a="http://schemas.openxmlformats.org/drawingml/2006/main" noChangeAspect="1"/>
+            </wp:cNvGraphicFramePr>
+            <a:graphic xmlns:a="http://schemas.openxmlformats.org/drawingml/2006/main">
+              <a:graphicData uri="http://schemas.openxmlformats.org/drawingml/2006/picture">
+                <pic:pic xmlns:pic="http://schemas.openxmlformats.org/drawingml/2006/picture">
+                  <pic:nvPicPr>
+                    <pic:cNvPr id="1" name=""/>
+                    <pic:cNvPicPr/>
+                  </pic:nvPicPr>
+                  <pic:blipFill>
+                    <a:blip r:embed="rId25"/>
+                    <a:stretch>
+                      <a:fillRect/>
+                    </a:stretch>
+                  </pic:blipFill>
+                  <pic:spPr>
+                    <a:xfrm>
+                      <a:off x="0" y="0"/>
+                      <a:ext cx="5400040" cy="2820670"/>
+                    </a:xfrm>
+                    <a:prstGeom prst="rect">
+                      <a:avLst/>
+                    </a:prstGeom>
+                  </pic:spPr>
+                </pic:pic>
+              </a:graphicData>
+            </a:graphic>
+          </wp:inline>
+        </w:drawing>
+      </w:r>
+    </w:p>
+    <w:p>
+      <w:r>
+        <w:rPr>
+          <w:noProof/>
+        </w:rPr>
+        <w:drawing>
+          <wp:inline distT="0" distB="0" distL="0" distR="0" wp14:anchorId="110A56AA" wp14:editId="299D1696">
+            <wp:extent cx="5400040" cy="1566545"/>
+            <wp:effectExtent l="0" t="0" r="0" b="0"/>
+            <wp:docPr id="23" name="Imagen 23"/>
+            <wp:cNvGraphicFramePr>
+              <a:graphicFrameLocks xmlns:a="http://schemas.openxmlformats.org/drawingml/2006/main" noChangeAspect="1"/>
+            </wp:cNvGraphicFramePr>
+            <a:graphic xmlns:a="http://schemas.openxmlformats.org/drawingml/2006/main">
+              <a:graphicData uri="http://schemas.openxmlformats.org/drawingml/2006/picture">
+                <pic:pic xmlns:pic="http://schemas.openxmlformats.org/drawingml/2006/picture">
+                  <pic:nvPicPr>
+                    <pic:cNvPr id="1" name=""/>
+                    <pic:cNvPicPr/>
+                  </pic:nvPicPr>
+                  <pic:blipFill>
+                    <a:blip r:embed="rId26"/>
+                    <a:stretch>
+                      <a:fillRect/>
+                    </a:stretch>
+                  </pic:blipFill>
+                  <pic:spPr>
+                    <a:xfrm>
+                      <a:off x="0" y="0"/>
+                      <a:ext cx="5400040" cy="1566545"/>
+                    </a:xfrm>
+                    <a:prstGeom prst="rect">
+                      <a:avLst/>
+                    </a:prstGeom>
+                  </pic:spPr>
+                </pic:pic>
+              </a:graphicData>
+            </a:graphic>
+          </wp:inline>
+        </w:drawing>
+      </w:r>
+    </w:p>
+    <w:p>
+      <w:r>
+        <w:t>Si amenacem al Rei però es pot escapar el joc ens avisa que és Escac:</w:t>
+      </w:r>
+    </w:p>
+    <w:p>
+      <w:r>
+        <w:rPr>
+          <w:noProof/>
+        </w:rPr>
+        <w:drawing>
+          <wp:inline distT="0" distB="0" distL="0" distR="0" wp14:anchorId="5C05D846" wp14:editId="34DB2049">
+            <wp:extent cx="5400040" cy="1604010"/>
+            <wp:effectExtent l="0" t="0" r="0" b="0"/>
+            <wp:docPr id="24" name="Imagen 24"/>
+            <wp:cNvGraphicFramePr>
+              <a:graphicFrameLocks xmlns:a="http://schemas.openxmlformats.org/drawingml/2006/main" noChangeAspect="1"/>
+            </wp:cNvGraphicFramePr>
+            <a:graphic xmlns:a="http://schemas.openxmlformats.org/drawingml/2006/main">
+              <a:graphicData uri="http://schemas.openxmlformats.org/drawingml/2006/picture">
+                <pic:pic xmlns:pic="http://schemas.openxmlformats.org/drawingml/2006/picture">
+                  <pic:nvPicPr>
+                    <pic:cNvPr id="1" name=""/>
+                    <pic:cNvPicPr/>
+                  </pic:nvPicPr>
+                  <pic:blipFill>
+                    <a:blip r:embed="rId27"/>
+                    <a:stretch>
+                      <a:fillRect/>
+                    </a:stretch>
+                  </pic:blipFill>
+                  <pic:spPr>
+                    <a:xfrm>
+                      <a:off x="0" y="0"/>
+                      <a:ext cx="5400040" cy="1604010"/>
+                    </a:xfrm>
+                    <a:prstGeom prst="rect">
+                      <a:avLst/>
+                    </a:prstGeom>
+                  </pic:spPr>
+                </pic:pic>
+              </a:graphicData>
+            </a:graphic>
+          </wp:inline>
+        </w:drawing>
+      </w:r>
+    </w:p>
+    <w:p>
+      <w:r>
+        <w:t>Si fem un Escac i Mat el joc el detecta i tanca la partida amb el següent missatge:</w:t>
+      </w:r>
+    </w:p>
+    <w:p>
+      <w:r>
+        <w:rPr>
+          <w:noProof/>
+        </w:rPr>
+        <w:lastRenderedPageBreak/>
+        <w:drawing>
+          <wp:inline distT="0" distB="0" distL="0" distR="0" wp14:anchorId="528F9710" wp14:editId="5A7C18B2">
+            <wp:extent cx="4695825" cy="1724025"/>
+            <wp:effectExtent l="0" t="0" r="9525" b="9525"/>
+            <wp:docPr id="25" name="Imagen 25"/>
+            <wp:cNvGraphicFramePr>
+              <a:graphicFrameLocks xmlns:a="http://schemas.openxmlformats.org/drawingml/2006/main" noChangeAspect="1"/>
+            </wp:cNvGraphicFramePr>
+            <a:graphic xmlns:a="http://schemas.openxmlformats.org/drawingml/2006/main">
+              <a:graphicData uri="http://schemas.openxmlformats.org/drawingml/2006/picture">
+                <pic:pic xmlns:pic="http://schemas.openxmlformats.org/drawingml/2006/picture">
+                  <pic:nvPicPr>
+                    <pic:cNvPr id="1" name=""/>
+                    <pic:cNvPicPr/>
+                  </pic:nvPicPr>
+                  <pic:blipFill>
+                    <a:blip r:embed="rId28"/>
+                    <a:stretch>
+                      <a:fillRect/>
+                    </a:stretch>
+                  </pic:blipFill>
+                  <pic:spPr>
+                    <a:xfrm>
+                      <a:off x="0" y="0"/>
+                      <a:ext cx="4695825" cy="1724025"/>
+                    </a:xfrm>
+                    <a:prstGeom prst="rect">
+                      <a:avLst/>
+                    </a:prstGeom>
+                  </pic:spPr>
+                </pic:pic>
+              </a:graphicData>
+            </a:graphic>
+          </wp:inline>
+        </w:drawing>
+      </w:r>
+    </w:p>
+    <w:p>
+      <w:r>
+        <w:t>Si posem ajornar ens sortirà el següent missatge:</w:t>
+      </w:r>
+    </w:p>
+    <w:p>
+      <w:r>
+        <w:rPr>
+          <w:noProof/>
+        </w:rPr>
+        <w:drawing>
+          <wp:inline distT="0" distB="0" distL="0" distR="0" wp14:anchorId="0E1485D6" wp14:editId="6D0FAE0D">
+            <wp:extent cx="4419600" cy="1724025"/>
+            <wp:effectExtent l="0" t="0" r="0" b="9525"/>
+            <wp:docPr id="26" name="Imagen 26"/>
+            <wp:cNvGraphicFramePr>
+              <a:graphicFrameLocks xmlns:a="http://schemas.openxmlformats.org/drawingml/2006/main" noChangeAspect="1"/>
+            </wp:cNvGraphicFramePr>
+            <a:graphic xmlns:a="http://schemas.openxmlformats.org/drawingml/2006/main">
+              <a:graphicData uri="http://schemas.openxmlformats.org/drawingml/2006/picture">
+                <pic:pic xmlns:pic="http://schemas.openxmlformats.org/drawingml/2006/picture">
+                  <pic:nvPicPr>
+                    <pic:cNvPr id="1" name=""/>
+                    <pic:cNvPicPr/>
+                  </pic:nvPicPr>
+                  <pic:blipFill>
+                    <a:blip r:embed="rId29"/>
+                    <a:stretch>
+                      <a:fillRect/>
+                    </a:stretch>
+                  </pic:blipFill>
+                  <pic:spPr>
+                    <a:xfrm>
+                      <a:off x="0" y="0"/>
+                      <a:ext cx="4419600" cy="1724025"/>
+                    </a:xfrm>
+                    <a:prstGeom prst="rect">
+                      <a:avLst/>
+                    </a:prstGeom>
+                  </pic:spPr>
+                </pic:pic>
+              </a:graphicData>
+            </a:graphic>
+          </wp:inline>
+        </w:drawing>
+      </w:r>
+    </w:p>
+    <w:p>
+      <w:r>
+        <w:t>Llavors alhora de carregar una Partida Començada, fem el mateix que en el mode text, posem l’opció de carregar Partida i hi introduïm el nom de la Partida:</w:t>
+      </w:r>
+    </w:p>
+    <w:p>
+      <w:r>
+        <w:rPr>
+          <w:noProof/>
+        </w:rPr>
+        <w:drawing>
+          <wp:inline distT="0" distB="0" distL="0" distR="0" wp14:anchorId="7F640372" wp14:editId="35EC2125">
+            <wp:extent cx="5400040" cy="2653030"/>
+            <wp:effectExtent l="0" t="0" r="0" b="0"/>
+            <wp:docPr id="27" name="Imagen 27"/>
+            <wp:cNvGraphicFramePr>
+              <a:graphicFrameLocks xmlns:a="http://schemas.openxmlformats.org/drawingml/2006/main" noChangeAspect="1"/>
+            </wp:cNvGraphicFramePr>
+            <a:graphic xmlns:a="http://schemas.openxmlformats.org/drawingml/2006/main">
+              <a:graphicData uri="http://schemas.openxmlformats.org/drawingml/2006/picture">
+                <pic:pic xmlns:pic="http://schemas.openxmlformats.org/drawingml/2006/picture">
+                  <pic:nvPicPr>
+                    <pic:cNvPr id="1" name=""/>
+                    <pic:cNvPicPr/>
+                  </pic:nvPicPr>
+                  <pic:blipFill>
+                    <a:blip r:embed="rId30"/>
+                    <a:stretch>
+                      <a:fillRect/>
+                    </a:stretch>
+                  </pic:blipFill>
+                  <pic:spPr>
+                    <a:xfrm>
+                      <a:off x="0" y="0"/>
+                      <a:ext cx="5400040" cy="2653030"/>
+                    </a:xfrm>
+                    <a:prstGeom prst="rect">
+                      <a:avLst/>
+                    </a:prstGeom>
+                  </pic:spPr>
+                </pic:pic>
+              </a:graphicData>
+            </a:graphic>
+          </wp:inline>
+        </w:drawing>
+      </w:r>
+    </w:p>
+    <w:p>
+      <w:r>
+        <w:rPr>
+          <w:noProof/>
+        </w:rPr>
+        <w:lastRenderedPageBreak/>
+        <w:drawing>
+          <wp:inline distT="0" distB="0" distL="0" distR="0" wp14:anchorId="6459A4E2" wp14:editId="5A58BF66">
+            <wp:extent cx="5400040" cy="4188460"/>
+            <wp:effectExtent l="0" t="0" r="0" b="2540"/>
+            <wp:docPr id="28" name="Imagen 28"/>
+            <wp:cNvGraphicFramePr>
+              <a:graphicFrameLocks xmlns:a="http://schemas.openxmlformats.org/drawingml/2006/main" noChangeAspect="1"/>
+            </wp:cNvGraphicFramePr>
+            <a:graphic xmlns:a="http://schemas.openxmlformats.org/drawingml/2006/main">
+              <a:graphicData uri="http://schemas.openxmlformats.org/drawingml/2006/picture">
+                <pic:pic xmlns:pic="http://schemas.openxmlformats.org/drawingml/2006/picture">
+                  <pic:nvPicPr>
+                    <pic:cNvPr id="1" name=""/>
+                    <pic:cNvPicPr/>
+                  </pic:nvPicPr>
+                  <pic:blipFill>
+                    <a:blip r:embed="rId31"/>
+                    <a:stretch>
+                      <a:fillRect/>
+                    </a:stretch>
+                  </pic:blipFill>
+                  <pic:spPr>
+                    <a:xfrm>
+                      <a:off x="0" y="0"/>
+                      <a:ext cx="5400040" cy="4188460"/>
+                    </a:xfrm>
+                    <a:prstGeom prst="rect">
+                      <a:avLst/>
+                    </a:prstGeom>
+                  </pic:spPr>
+                </pic:pic>
+              </a:graphicData>
+            </a:graphic>
+          </wp:inline>
+        </w:drawing>
+      </w:r>
+    </w:p>
+    <w:p>
+      <w:bookmarkStart w:id="0" w:name="_GoBack"/>
+      <w:bookmarkEnd w:id="0"/>
     </w:p>
     <w:sectPr>
       <w:pgSz w:w="11906" w:h="16838"/>

</xml_diff>